<commit_message>
Úprava dokumentace - registrace
Úprava dokumentu, aby odpovídala aktuální verzi registračního formuláře
</commit_message>
<xml_diff>
--- a/Dokumentace/uzivatelDokumentace/DOC_registrace.docx
+++ b/Dokumentace/uzivatelDokumentace/DOC_registrace.docx
@@ -44,17 +44,23 @@
         </w:rPr>
       </w:pPr>
       <w:r>
+        <w:rPr>
+          <w:b/>
+          <w:bCs/>
+          <w:sz w:val="28"/>
+          <w:szCs w:val="28"/>
+        </w:rPr>
         <w:drawing>
-          <wp:anchor distT="0" distB="0" distL="114300" distR="114300" simplePos="0" relativeHeight="251658240" behindDoc="0" locked="0" layoutInCell="1" allowOverlap="1" wp14:anchorId="610CF140" wp14:editId="005BE092">
+          <wp:anchor distT="0" distB="0" distL="114300" distR="114300" simplePos="0" relativeHeight="251658240" behindDoc="0" locked="0" layoutInCell="1" allowOverlap="1" wp14:anchorId="7E95CF2B" wp14:editId="4119486B">
             <wp:simplePos x="0" y="0"/>
             <wp:positionH relativeFrom="column">
-              <wp:posOffset>50800</wp:posOffset>
+              <wp:posOffset>-82550</wp:posOffset>
             </wp:positionH>
             <wp:positionV relativeFrom="paragraph">
-              <wp:posOffset>295275</wp:posOffset>
+              <wp:posOffset>332740</wp:posOffset>
             </wp:positionV>
-            <wp:extent cx="3229426" cy="1991003"/>
-            <wp:effectExtent l="0" t="0" r="9525" b="9525"/>
+            <wp:extent cx="5649113" cy="3162741"/>
+            <wp:effectExtent l="0" t="0" r="8890" b="0"/>
             <wp:wrapSquare wrapText="bothSides"/>
             <wp:docPr id="1" name="Obrázek 1"/>
             <wp:cNvGraphicFramePr>
@@ -82,7 +88,7 @@
                   <pic:spPr>
                     <a:xfrm>
                       <a:off x="0" y="0"/>
-                      <a:ext cx="3229426" cy="1991003"/>
+                      <a:ext cx="5649113" cy="3162741"/>
                     </a:xfrm>
                     <a:prstGeom prst="rect">
                       <a:avLst/>
@@ -193,6 +199,46 @@
     </w:p>
     <w:p>
       <w:pPr>
+        <w:rPr>
+          <w:b/>
+          <w:bCs/>
+          <w:sz w:val="28"/>
+          <w:szCs w:val="28"/>
+        </w:rPr>
+      </w:pPr>
+    </w:p>
+    <w:p>
+      <w:pPr>
+        <w:rPr>
+          <w:b/>
+          <w:bCs/>
+          <w:sz w:val="28"/>
+          <w:szCs w:val="28"/>
+        </w:rPr>
+      </w:pPr>
+    </w:p>
+    <w:p>
+      <w:pPr>
+        <w:rPr>
+          <w:b/>
+          <w:bCs/>
+          <w:sz w:val="28"/>
+          <w:szCs w:val="28"/>
+        </w:rPr>
+      </w:pPr>
+    </w:p>
+    <w:p>
+      <w:pPr>
+        <w:rPr>
+          <w:b/>
+          <w:bCs/>
+          <w:sz w:val="28"/>
+          <w:szCs w:val="28"/>
+        </w:rPr>
+      </w:pPr>
+    </w:p>
+    <w:p>
+      <w:pPr>
         <w:pStyle w:val="Odstavecseseznamem"/>
         <w:numPr>
           <w:ilvl w:val="1"/>
@@ -252,7 +298,15 @@
         <w:t>Heslo</w:t>
       </w:r>
       <w:r>
-        <w:t xml:space="preserve"> – vaše heslo pro zabezpečení účtu; doporučujeme zvolit delší, ideálně obsahující alespoň jednu číslici a jeden speciální znak (*, ?, </w:t>
+        <w:t xml:space="preserve"> – vaše heslo pro zabezpečení účtu; doporučujeme zvolit delší, ideálně obsahující alespoň jednu číslici a jeden speciální znak (*</w:t>
+      </w:r>
+      <w:proofErr w:type="gramStart"/>
+      <w:r>
+        <w:t>, ?</w:t>
+      </w:r>
+      <w:proofErr w:type="gramEnd"/>
+      <w:r>
+        <w:t xml:space="preserve">, </w:t>
       </w:r>
       <w:r>
         <w:t>!, …</w:t>
@@ -275,10 +329,16 @@
           <w:bCs/>
           <w:u w:val="single"/>
         </w:rPr>
-        <w:t>Jméno</w:t>
-      </w:r>
-      <w:r>
-        <w:t xml:space="preserve"> – vaše křestní jméno</w:t>
+        <w:t>Potvrdit heslo</w:t>
+      </w:r>
+      <w:r>
+        <w:t xml:space="preserve"> – pole pro znovu-zadání </w:t>
+      </w:r>
+      <w:r>
+        <w:t>V</w:t>
+      </w:r>
+      <w:r>
+        <w:t>ašeho hesla</w:t>
       </w:r>
     </w:p>
     <w:p>
@@ -295,10 +355,16 @@
           <w:bCs/>
           <w:u w:val="single"/>
         </w:rPr>
-        <w:t>Příjmení</w:t>
-      </w:r>
-      <w:r>
-        <w:t xml:space="preserve"> – vaše příjmení</w:t>
+        <w:t>Jméno</w:t>
+      </w:r>
+      <w:r>
+        <w:t xml:space="preserve"> – </w:t>
+      </w:r>
+      <w:r>
+        <w:t>V</w:t>
+      </w:r>
+      <w:r>
+        <w:t>aše křestní jméno</w:t>
       </w:r>
     </w:p>
     <w:p>
@@ -315,10 +381,16 @@
           <w:bCs/>
           <w:u w:val="single"/>
         </w:rPr>
-        <w:t>Email</w:t>
-      </w:r>
-      <w:r>
-        <w:t xml:space="preserve"> – emailová adresa, na kterou Vás může správce či redaktor v případě potřeby kontaktovat</w:t>
+        <w:t>Příjmení</w:t>
+      </w:r>
+      <w:r>
+        <w:t xml:space="preserve"> – </w:t>
+      </w:r>
+      <w:r>
+        <w:t>V</w:t>
+      </w:r>
+      <w:r>
+        <w:t>aše příjmení</w:t>
       </w:r>
     </w:p>
     <w:p>
@@ -335,10 +407,10 @@
           <w:bCs/>
           <w:u w:val="single"/>
         </w:rPr>
-        <w:t>Telefonní číslo</w:t>
-      </w:r>
-      <w:r>
-        <w:t xml:space="preserve"> – nepovinný údaj, slouží pro případ nutnosti, či v případě, že se Vás nepodaří kontaktovat emailem</w:t>
+        <w:t>Email</w:t>
+      </w:r>
+      <w:r>
+        <w:t xml:space="preserve"> – emailová adresa, na kterou Vás může správce či redaktor v případě potřeby kontaktovat</w:t>
       </w:r>
     </w:p>
     <w:p>
@@ -355,26 +427,36 @@
           <w:bCs/>
           <w:u w:val="single"/>
         </w:rPr>
+        <w:t>Telefonní číslo</w:t>
+      </w:r>
+      <w:r>
+        <w:t xml:space="preserve"> – nepovinný údaj, slouží pro případ nutnosti, či v případě, že se Vás nepodaří kontaktovat emailem</w:t>
+      </w:r>
+    </w:p>
+    <w:p>
+      <w:pPr>
+        <w:pStyle w:val="Odstavecseseznamem"/>
+        <w:numPr>
+          <w:ilvl w:val="0"/>
+          <w:numId w:val="4"/>
+        </w:numPr>
+      </w:pPr>
+      <w:r>
+        <w:rPr>
+          <w:b/>
+          <w:bCs/>
+          <w:u w:val="single"/>
+        </w:rPr>
         <w:t>Profilový obrázek</w:t>
       </w:r>
       <w:r>
-        <w:t xml:space="preserve"> – nepovinné; můžete nahrát fotku/obrázek, který se bude zobrazovat u vašeho profilu (podporované formáty jsou </w:t>
-      </w:r>
-      <w:proofErr w:type="spellStart"/>
-      <w:r>
-        <w:t>jpg</w:t>
-      </w:r>
-      <w:proofErr w:type="spellEnd"/>
-      <w:r>
-        <w:t xml:space="preserve"> a </w:t>
-      </w:r>
-      <w:proofErr w:type="spellStart"/>
-      <w:r>
-        <w:t>png</w:t>
-      </w:r>
-      <w:proofErr w:type="spellEnd"/>
-      <w:r>
-        <w:t>)</w:t>
+        <w:t xml:space="preserve"> – nepovinné; můžete nahrát fotku/obrázek, který se bude zobrazovat u </w:t>
+      </w:r>
+      <w:r>
+        <w:t>V</w:t>
+      </w:r>
+      <w:r>
+        <w:t>ašeho profilu</w:t>
       </w:r>
     </w:p>
     <w:sectPr>

</xml_diff>